<commit_message>
New version of CV
</commit_message>
<xml_diff>
--- a/img/Abhilash CV.docx
+++ b/img/Abhilash CV.docx
@@ -22,7 +22,7 @@
           <w:sz w:val="22"/>
           <w:szCs w:val="22"/>
         </w:rPr>
-        <w:pict>
+        <w:pict w14:anchorId="48552FDB">
           <v:shapetype id="_x0000_m1027" coordsize="21600,21600" o:spt="32" o:oned="t" path="m,l21600,21600e" filled="t">
             <v:path arrowok="t" fillok="f" o:connecttype="none"/>
             <o:lock v:ext="edit" shapetype="t"/>
@@ -37,7 +37,7 @@
           <w:sz w:val="22"/>
           <w:szCs w:val="22"/>
         </w:rPr>
-        <w:pict>
+        <w:pict w14:anchorId="0719D21C">
           <v:shape id="1027" o:spid="_x0000_s1026" type="#_x0000_m1027" style="position:absolute;left:0;text-align:left;margin-left:0;margin-top:3.9pt;width:520.5pt;height:0;z-index:251658240;mso-width-percent:0;mso-height-percent:0;mso-wrap-distance-left:0;mso-wrap-distance-right:0;mso-position-horizontal:center;mso-position-horizontal-relative:margin;mso-position-vertical-relative:text;mso-width-percent:0;mso-height-percent:0;mso-width-relative:page;mso-height-relative:page" o:spt="32" o:oned="t" path="m,l21600,21600e" filled="f" strokeweight="1pt">
             <v:shadow on="t" type="emboss" color="black" color2="shadow add(102)" offset="1pt,1pt" offset2="-1pt,-1pt"/>
             <v:path arrowok="t" fillok="f" o:connecttype="none"/>
@@ -108,11 +108,30 @@
           <w:sz w:val="22"/>
           <w:szCs w:val="22"/>
         </w:rPr>
-        <w:t>1year 6 months</w:t>
+        <w:t>3</w:t>
       </w:r>
       <w:r>
         <w:rPr>
           <w:rFonts w:asciiTheme="minorHAnsi" w:eastAsia="Cambria" w:hAnsiTheme="minorHAnsi" w:cstheme="minorHAnsi"/>
+          <w:b/>
+          <w:sz w:val="22"/>
+          <w:szCs w:val="22"/>
+        </w:rPr>
+        <w:t xml:space="preserve"> year 2 </w:t>
+      </w:r>
+      <w:proofErr w:type="gramStart"/>
+      <w:r>
+        <w:rPr>
+          <w:rFonts w:asciiTheme="minorHAnsi" w:eastAsia="Cambria" w:hAnsiTheme="minorHAnsi" w:cstheme="minorHAnsi"/>
+          <w:b/>
+          <w:sz w:val="22"/>
+          <w:szCs w:val="22"/>
+        </w:rPr>
+        <w:t>months</w:t>
+      </w:r>
+      <w:r>
+        <w:rPr>
+          <w:rFonts w:asciiTheme="minorHAnsi" w:eastAsia="Cambria" w:hAnsiTheme="minorHAnsi" w:cstheme="minorHAnsi"/>
           <w:sz w:val="22"/>
           <w:szCs w:val="22"/>
         </w:rPr>
@@ -124,7 +143,7 @@
           <w:sz w:val="22"/>
           <w:szCs w:val="22"/>
         </w:rPr>
-        <w:t>(18months)</w:t>
+        <w:t xml:space="preserve"> </w:t>
       </w:r>
       <w:r>
         <w:rPr>
@@ -132,15 +151,26 @@
           <w:sz w:val="22"/>
           <w:szCs w:val="22"/>
         </w:rPr>
-        <w:t xml:space="preserve"> </w:t>
-      </w:r>
+        <w:t>of</w:t>
+      </w:r>
+      <w:proofErr w:type="gramEnd"/>
       <w:r>
         <w:rPr>
           <w:rFonts w:asciiTheme="minorHAnsi" w:eastAsia="Cambria" w:hAnsiTheme="minorHAnsi" w:cstheme="minorHAnsi"/>
           <w:sz w:val="22"/>
           <w:szCs w:val="22"/>
         </w:rPr>
-        <w:t>of IT experience involved in various stages of the Software Development Life Cycle (SDLC) on different tools.</w:t>
+        <w:t xml:space="preserve"> IT experience involved in variou</w:t>
+      </w:r>
+      <w:bookmarkStart w:id="0" w:name="_GoBack"/>
+      <w:bookmarkEnd w:id="0"/>
+      <w:r>
+        <w:rPr>
+          <w:rFonts w:asciiTheme="minorHAnsi" w:eastAsia="Cambria" w:hAnsiTheme="minorHAnsi" w:cstheme="minorHAnsi"/>
+          <w:sz w:val="22"/>
+          <w:szCs w:val="22"/>
+        </w:rPr>
+        <w:t>s stages of the Software Development Life Cycle (SDLC) on different tools.</w:t>
       </w:r>
     </w:p>
     <w:p>
@@ -163,7 +193,15 @@
           <w:sz w:val="22"/>
           <w:szCs w:val="22"/>
         </w:rPr>
-        <w:t>1.5</w:t>
+        <w:t>3</w:t>
+      </w:r>
+      <w:r>
+        <w:rPr>
+          <w:rFonts w:asciiTheme="minorHAnsi" w:hAnsiTheme="minorHAnsi" w:cstheme="minorHAnsi"/>
+          <w:sz w:val="22"/>
+          <w:szCs w:val="22"/>
+        </w:rPr>
+        <w:t>+</w:t>
       </w:r>
       <w:r>
         <w:rPr>
@@ -499,68 +537,6 @@
           <w:color w:val="000000"/>
           <w:sz w:val="22"/>
           <w:szCs w:val="22"/>
-        </w:rPr>
-        <w:t>.</w:t>
-      </w:r>
-    </w:p>
-    <w:p>
-      <w:pPr>
-        <w:pStyle w:val="ListParagraph"/>
-        <w:numPr>
-          <w:ilvl w:val="0"/>
-          <w:numId w:val="9"/>
-        </w:numPr>
-        <w:jc w:val="both"/>
-        <w:rPr>
-          <w:rFonts w:asciiTheme="minorHAnsi" w:hAnsiTheme="minorHAnsi" w:cstheme="minorHAnsi"/>
-          <w:sz w:val="22"/>
-          <w:szCs w:val="22"/>
-          <w:shd w:val="clear" w:color="auto" w:fill="FFFFFF"/>
-        </w:rPr>
-      </w:pPr>
-      <w:r>
-        <w:rPr>
-          <w:rFonts w:asciiTheme="minorHAnsi" w:hAnsiTheme="minorHAnsi" w:cstheme="minorHAnsi"/>
-          <w:sz w:val="22"/>
-          <w:szCs w:val="22"/>
-        </w:rPr>
-        <w:t xml:space="preserve">Having work experience in </w:t>
-      </w:r>
-      <w:r>
-        <w:rPr>
-          <w:rFonts w:asciiTheme="minorHAnsi" w:eastAsia="Batang" w:hAnsiTheme="minorHAnsi" w:cstheme="minorHAnsi"/>
-          <w:b/>
-          <w:bCs/>
-          <w:sz w:val="22"/>
-          <w:szCs w:val="22"/>
-        </w:rPr>
-        <w:t>Procurement</w:t>
-      </w:r>
-      <w:r>
-        <w:rPr>
-          <w:rFonts w:asciiTheme="minorHAnsi" w:eastAsia="Batang" w:hAnsiTheme="minorHAnsi" w:cstheme="minorHAnsi"/>
-          <w:b/>
-          <w:bCs/>
-          <w:sz w:val="22"/>
-          <w:szCs w:val="22"/>
-        </w:rPr>
-        <w:t xml:space="preserve"> </w:t>
-      </w:r>
-      <w:r>
-        <w:rPr>
-          <w:rFonts w:asciiTheme="minorHAnsi" w:eastAsia="Batang" w:hAnsiTheme="minorHAnsi" w:cstheme="minorHAnsi"/>
-          <w:sz w:val="22"/>
-          <w:szCs w:val="22"/>
-        </w:rPr>
-        <w:t>domain</w:t>
-      </w:r>
-      <w:r>
-        <w:rPr>
-          <w:rFonts w:asciiTheme="minorHAnsi" w:hAnsiTheme="minorHAnsi" w:cstheme="minorHAnsi"/>
-          <w:b/>
-          <w:sz w:val="22"/>
-          <w:szCs w:val="22"/>
-          <w:shd w:val="clear" w:color="auto" w:fill="FFFFFF"/>
         </w:rPr>
         <w:t>.</w:t>
       </w:r>
@@ -649,8 +625,8 @@
         <w:tblLook w:val="04A0" w:firstRow="1" w:lastRow="0" w:firstColumn="1" w:lastColumn="0" w:noHBand="0" w:noVBand="1"/>
       </w:tblPr>
       <w:tblGrid>
-        <w:gridCol w:w="2038"/>
-        <w:gridCol w:w="7322"/>
+        <w:gridCol w:w="2040"/>
+        <w:gridCol w:w="7320"/>
       </w:tblGrid>
       <w:tr>
         <w:tc>
@@ -768,7 +744,21 @@
                 <w:rFonts w:asciiTheme="minorHAnsi" w:hAnsiTheme="minorHAnsi" w:cstheme="minorHAnsi"/>
                 <w:color w:val="222222"/>
               </w:rPr>
-              <w:t xml:space="preserve">6.2 </w:t>
+              <w:t>6.</w:t>
+            </w:r>
+            <w:r>
+              <w:rPr>
+                <w:rFonts w:asciiTheme="minorHAnsi" w:hAnsiTheme="minorHAnsi" w:cstheme="minorHAnsi"/>
+                <w:color w:val="222222"/>
+              </w:rPr>
+              <w:t>7</w:t>
+            </w:r>
+            <w:r>
+              <w:rPr>
+                <w:rFonts w:asciiTheme="minorHAnsi" w:hAnsiTheme="minorHAnsi" w:cstheme="minorHAnsi"/>
+                <w:color w:val="222222"/>
+              </w:rPr>
+              <w:t xml:space="preserve"> </w:t>
             </w:r>
             <w:r>
               <w:rPr>
@@ -783,14 +773,7 @@
                 <w:rFonts w:asciiTheme="minorHAnsi" w:hAnsiTheme="minorHAnsi" w:cstheme="minorHAnsi"/>
                 <w:color w:val="222222"/>
               </w:rPr>
-              <w:t xml:space="preserve"> </w:t>
-            </w:r>
-            <w:r>
-              <w:rPr>
-                <w:rFonts w:asciiTheme="minorHAnsi" w:hAnsiTheme="minorHAnsi" w:cstheme="minorHAnsi"/>
-                <w:color w:val="222222"/>
-              </w:rPr>
-              <w:t>UI path</w:t>
+              <w:t xml:space="preserve"> Automation anywhere</w:t>
             </w:r>
           </w:p>
         </w:tc>
@@ -857,7 +840,14 @@
                 <w:rFonts w:asciiTheme="minorHAnsi" w:hAnsiTheme="minorHAnsi" w:cstheme="minorHAnsi"/>
                 <w:color w:val="222222"/>
               </w:rPr>
-              <w:t>HTML,CSS,Vbscript,Javascript</w:t>
+              <w:t>HTML,CSS,Vbscript,</w:t>
+            </w:r>
+            <w:r>
+              <w:rPr>
+                <w:rFonts w:asciiTheme="minorHAnsi" w:hAnsiTheme="minorHAnsi" w:cstheme="minorHAnsi"/>
+                <w:color w:val="222222"/>
+              </w:rPr>
+              <w:t>python</w:t>
             </w:r>
             <w:proofErr w:type="spellEnd"/>
           </w:p>
@@ -1199,9 +1189,8 @@
           <w:sz w:val="22"/>
           <w:szCs w:val="22"/>
         </w:rPr>
-        <w:t>Oct 2018</w:t>
-      </w:r>
-      <w:proofErr w:type="gramStart"/>
+        <w:t>March</w:t>
+      </w:r>
       <w:r>
         <w:rPr>
           <w:rStyle w:val="Strong"/>
@@ -1210,9 +1199,8 @@
           <w:sz w:val="22"/>
           <w:szCs w:val="22"/>
         </w:rPr>
-        <w:t>—(</w:t>
-      </w:r>
-      <w:proofErr w:type="gramEnd"/>
+        <w:t xml:space="preserve"> 201</w:t>
+      </w:r>
       <w:r>
         <w:rPr>
           <w:rStyle w:val="Strong"/>
@@ -1221,12 +1209,17 @@
           <w:sz w:val="22"/>
           <w:szCs w:val="22"/>
         </w:rPr>
-        <w:t>On going)</w:t>
+        <w:t>9</w:t>
       </w:r>
     </w:p>
     <w:p>
       <w:pPr>
         <w:pStyle w:val="ListParagraph"/>
+        <w:numPr>
+          <w:ilvl w:val="0"/>
+          <w:numId w:val="4"/>
+        </w:numPr>
+        <w:spacing w:line="276" w:lineRule="auto"/>
         <w:jc w:val="both"/>
         <w:rPr>
           <w:rStyle w:val="Strong"/>
@@ -1237,14 +1230,70 @@
           <w:szCs w:val="22"/>
         </w:rPr>
       </w:pPr>
-    </w:p>
-    <w:p>
-      <w:pPr>
-        <w:spacing w:line="276" w:lineRule="auto"/>
-        <w:jc w:val="both"/>
-        <w:rPr>
-          <w:rFonts w:asciiTheme="minorHAnsi" w:hAnsiTheme="minorHAnsi" w:cstheme="minorHAnsi"/>
-          <w:b/>
+      <w:r>
+        <w:rPr>
+          <w:rStyle w:val="Strong"/>
+          <w:rFonts w:asciiTheme="minorHAnsi" w:hAnsiTheme="minorHAnsi" w:cstheme="minorHAnsi"/>
+          <w:b w:val="0"/>
+          <w:bCs w:val="0"/>
+          <w:color w:val="000000"/>
+          <w:sz w:val="22"/>
+          <w:szCs w:val="22"/>
+        </w:rPr>
+        <w:t xml:space="preserve">Worked as Associate consultant in </w:t>
+      </w:r>
+      <w:r>
+        <w:rPr>
+          <w:rStyle w:val="Strong"/>
+          <w:rFonts w:asciiTheme="minorHAnsi" w:hAnsiTheme="minorHAnsi" w:cstheme="minorHAnsi"/>
+          <w:color w:val="000000"/>
+          <w:sz w:val="22"/>
+          <w:szCs w:val="22"/>
+        </w:rPr>
+        <w:t>EY India</w:t>
+      </w:r>
+      <w:r>
+        <w:rPr>
+          <w:rStyle w:val="Strong"/>
+          <w:rFonts w:asciiTheme="minorHAnsi" w:hAnsiTheme="minorHAnsi" w:cstheme="minorHAnsi"/>
+          <w:color w:val="000000"/>
+          <w:sz w:val="22"/>
+          <w:szCs w:val="22"/>
+        </w:rPr>
+        <w:t xml:space="preserve"> </w:t>
+      </w:r>
+      <w:r>
+        <w:rPr>
+          <w:rStyle w:val="Strong"/>
+          <w:rFonts w:asciiTheme="minorHAnsi" w:hAnsiTheme="minorHAnsi" w:cstheme="minorHAnsi"/>
+          <w:b w:val="0"/>
+          <w:bCs w:val="0"/>
+          <w:color w:val="000000"/>
+          <w:sz w:val="22"/>
+          <w:szCs w:val="22"/>
+        </w:rPr>
+        <w:t>from</w:t>
+      </w:r>
+      <w:r>
+        <w:rPr>
+          <w:rStyle w:val="Strong"/>
+          <w:rFonts w:asciiTheme="minorHAnsi" w:hAnsiTheme="minorHAnsi" w:cstheme="minorHAnsi"/>
+          <w:color w:val="000000"/>
+          <w:sz w:val="22"/>
+          <w:szCs w:val="22"/>
+        </w:rPr>
+        <w:t xml:space="preserve"> March 2019 to July2020 (on going)</w:t>
+      </w:r>
+    </w:p>
+    <w:p>
+      <w:pPr>
+        <w:pStyle w:val="ListParagraph"/>
+        <w:jc w:val="both"/>
+        <w:rPr>
+          <w:rStyle w:val="Strong"/>
+          <w:rFonts w:asciiTheme="minorHAnsi" w:hAnsiTheme="minorHAnsi" w:cstheme="minorHAnsi"/>
+          <w:b w:val="0"/>
+          <w:i/>
           <w:sz w:val="22"/>
           <w:szCs w:val="22"/>
         </w:rPr>
@@ -1714,14 +1763,12 @@
         </w:rPr>
         <w:t xml:space="preserve"> </w:t>
       </w:r>
-      <w:proofErr w:type="spellStart"/>
       <w:r>
         <w:rPr>
           <w:rFonts w:asciiTheme="minorHAnsi" w:hAnsiTheme="minorHAnsi"/>
         </w:rPr>
-        <w:t>Netweaver</w:t>
-      </w:r>
-      <w:proofErr w:type="spellEnd"/>
+        <w:t>NetWeaver</w:t>
+      </w:r>
       <w:r>
         <w:rPr>
           <w:rFonts w:asciiTheme="minorHAnsi" w:hAnsiTheme="minorHAnsi"/>
@@ -1805,7 +1852,6 @@
         </w:rPr>
         <w:t xml:space="preserve"> Web based </w:t>
       </w:r>
-      <w:proofErr w:type="spellStart"/>
       <w:r>
         <w:rPr>
           <w:rStyle w:val="normalchar"/>
@@ -1814,19 +1860,8 @@
           <w:szCs w:val="22"/>
           <w:shd w:val="clear" w:color="auto" w:fill="FFFFFF"/>
         </w:rPr>
-        <w:t>Applications</w:t>
-      </w:r>
-      <w:r>
-        <w:rPr>
-          <w:rStyle w:val="normalchar"/>
-          <w:rFonts w:asciiTheme="minorHAnsi" w:hAnsiTheme="minorHAnsi" w:cstheme="minorHAnsi"/>
-          <w:sz w:val="22"/>
-          <w:szCs w:val="22"/>
-          <w:shd w:val="clear" w:color="auto" w:fill="FFFFFF"/>
-        </w:rPr>
-        <w:t>,SAP</w:t>
-      </w:r>
-      <w:proofErr w:type="spellEnd"/>
+        <w:t>Applications, SAP</w:t>
+      </w:r>
       <w:r>
         <w:rPr>
           <w:rStyle w:val="normalchar"/>
@@ -2050,19 +2085,6 @@
         <w:jc w:val="both"/>
         <w:rPr>
           <w:rFonts w:asciiTheme="minorHAnsi" w:hAnsiTheme="minorHAnsi" w:cstheme="minorHAnsi"/>
-          <w:bCs/>
-          <w:sz w:val="22"/>
-          <w:szCs w:val="22"/>
-          <w:lang w:val="en-GB"/>
-        </w:rPr>
-      </w:pPr>
-    </w:p>
-    <w:p>
-      <w:pPr>
-        <w:spacing w:line="276" w:lineRule="auto"/>
-        <w:jc w:val="both"/>
-        <w:rPr>
-          <w:rFonts w:asciiTheme="minorHAnsi" w:hAnsiTheme="minorHAnsi" w:cstheme="minorHAnsi"/>
           <w:b/>
           <w:sz w:val="22"/>
           <w:szCs w:val="22"/>
@@ -2283,8 +2305,19 @@
         <w:rPr>
           <w:rFonts w:asciiTheme="minorHAnsi" w:hAnsiTheme="minorHAnsi" w:cstheme="minorHAnsi"/>
           <w:b/>
-        </w:rPr>
-      </w:pPr>
+          <w:sz w:val="22"/>
+          <w:szCs w:val="22"/>
+        </w:rPr>
+      </w:pPr>
+      <w:r>
+        <w:rPr>
+          <w:rFonts w:asciiTheme="minorHAnsi" w:hAnsiTheme="minorHAnsi" w:cstheme="minorHAnsi"/>
+          <w:b/>
+          <w:sz w:val="22"/>
+          <w:szCs w:val="22"/>
+        </w:rPr>
+        <w:t xml:space="preserve">Client: IBM Procurement  </w:t>
+      </w:r>
     </w:p>
     <w:p>
       <w:pPr>
@@ -2293,8 +2326,37 @@
         <w:rPr>
           <w:rFonts w:asciiTheme="minorHAnsi" w:hAnsiTheme="minorHAnsi" w:cstheme="minorHAnsi"/>
           <w:b/>
-        </w:rPr>
-      </w:pPr>
+          <w:sz w:val="22"/>
+          <w:szCs w:val="22"/>
+        </w:rPr>
+      </w:pPr>
+      <w:r>
+        <w:rPr>
+          <w:rFonts w:asciiTheme="minorHAnsi" w:hAnsiTheme="minorHAnsi" w:cstheme="minorHAnsi"/>
+          <w:b/>
+          <w:sz w:val="22"/>
+          <w:szCs w:val="22"/>
+        </w:rPr>
+        <w:t>Project:</w:t>
+      </w:r>
+      <w:r>
+        <w:rPr>
+          <w:rFonts w:asciiTheme="minorHAnsi" w:hAnsiTheme="minorHAnsi" w:cstheme="minorHAnsi"/>
+          <w:b/>
+          <w:sz w:val="22"/>
+          <w:szCs w:val="22"/>
+        </w:rPr>
+        <w:t xml:space="preserve"> </w:t>
+      </w:r>
+      <w:r>
+        <w:rPr>
+          <w:rFonts w:asciiTheme="minorHAnsi" w:hAnsiTheme="minorHAnsi" w:cstheme="minorHAnsi"/>
+          <w:b/>
+          <w:sz w:val="22"/>
+          <w:szCs w:val="22"/>
+        </w:rPr>
+        <w:t>Purchase Order Renewals</w:t>
+      </w:r>
     </w:p>
     <w:p>
       <w:pPr>
@@ -2303,8 +2365,44 @@
         <w:rPr>
           <w:rFonts w:asciiTheme="minorHAnsi" w:hAnsiTheme="minorHAnsi" w:cstheme="minorHAnsi"/>
           <w:b/>
-        </w:rPr>
-      </w:pPr>
+          <w:sz w:val="22"/>
+          <w:szCs w:val="22"/>
+        </w:rPr>
+      </w:pPr>
+      <w:r>
+        <w:rPr>
+          <w:rFonts w:asciiTheme="minorHAnsi" w:hAnsiTheme="minorHAnsi" w:cstheme="minorHAnsi"/>
+          <w:b/>
+          <w:sz w:val="22"/>
+          <w:szCs w:val="22"/>
+        </w:rPr>
+        <w:t>RPA Developer</w:t>
+      </w:r>
+      <w:r>
+        <w:rPr>
+          <w:rFonts w:asciiTheme="minorHAnsi" w:hAnsiTheme="minorHAnsi" w:cstheme="minorHAnsi"/>
+          <w:b/>
+          <w:sz w:val="22"/>
+          <w:szCs w:val="22"/>
+        </w:rPr>
+        <w:t xml:space="preserve"> </w:t>
+      </w:r>
+      <w:r>
+        <w:rPr>
+          <w:rFonts w:asciiTheme="minorHAnsi" w:hAnsiTheme="minorHAnsi" w:cstheme="minorHAnsi"/>
+          <w:b/>
+          <w:sz w:val="22"/>
+          <w:szCs w:val="22"/>
+        </w:rPr>
+        <w:t>(Blue Prism)</w:t>
+      </w:r>
+      <w:r>
+        <w:rPr>
+          <w:rFonts w:asciiTheme="minorHAnsi" w:hAnsiTheme="minorHAnsi" w:cstheme="minorHAnsi"/>
+          <w:iCs/>
+        </w:rPr>
+        <w:t>.</w:t>
+      </w:r>
     </w:p>
     <w:p>
       <w:pPr>
@@ -2313,8 +2411,19 @@
         <w:rPr>
           <w:rFonts w:asciiTheme="minorHAnsi" w:hAnsiTheme="minorHAnsi" w:cstheme="minorHAnsi"/>
           <w:b/>
-        </w:rPr>
-      </w:pPr>
+          <w:sz w:val="22"/>
+          <w:szCs w:val="22"/>
+        </w:rPr>
+      </w:pPr>
+      <w:r>
+        <w:rPr>
+          <w:rFonts w:asciiTheme="minorHAnsi" w:hAnsiTheme="minorHAnsi" w:cstheme="minorHAnsi"/>
+          <w:b/>
+          <w:sz w:val="22"/>
+          <w:szCs w:val="22"/>
+        </w:rPr>
+        <w:tab/>
+      </w:r>
     </w:p>
     <w:p>
       <w:pPr>
@@ -2322,9 +2431,118 @@
         <w:jc w:val="both"/>
         <w:rPr>
           <w:rFonts w:asciiTheme="minorHAnsi" w:hAnsiTheme="minorHAnsi" w:cstheme="minorHAnsi"/>
-          <w:b/>
-        </w:rPr>
-      </w:pPr>
+        </w:rPr>
+      </w:pPr>
+      <w:r>
+        <w:rPr>
+          <w:rFonts w:asciiTheme="minorHAnsi" w:hAnsiTheme="minorHAnsi" w:cstheme="minorHAnsi"/>
+          <w:b/>
+          <w:sz w:val="22"/>
+          <w:szCs w:val="22"/>
+        </w:rPr>
+        <w:t xml:space="preserve">Project Overview: </w:t>
+      </w:r>
+      <w:r>
+        <w:rPr>
+          <w:rFonts w:asciiTheme="minorHAnsi" w:hAnsiTheme="minorHAnsi" w:cstheme="minorHAnsi"/>
+        </w:rPr>
+        <w:t xml:space="preserve">This application </w:t>
+      </w:r>
+      <w:r>
+        <w:rPr>
+          <w:rFonts w:asciiTheme="minorHAnsi" w:hAnsiTheme="minorHAnsi" w:cstheme="minorHAnsi"/>
+        </w:rPr>
+        <w:t>provides</w:t>
+      </w:r>
+      <w:r>
+        <w:rPr>
+          <w:rFonts w:asciiTheme="minorHAnsi" w:hAnsiTheme="minorHAnsi" w:cstheme="minorHAnsi"/>
+        </w:rPr>
+        <w:t xml:space="preserve"> a more efficient way of automating the</w:t>
+      </w:r>
+      <w:r>
+        <w:rPr>
+          <w:rFonts w:asciiTheme="minorHAnsi" w:hAnsiTheme="minorHAnsi" w:cstheme="minorHAnsi"/>
+        </w:rPr>
+        <w:t xml:space="preserve"> purchase orders</w:t>
+      </w:r>
+      <w:r>
+        <w:rPr>
+          <w:rFonts w:asciiTheme="minorHAnsi" w:hAnsiTheme="minorHAnsi" w:cstheme="minorHAnsi"/>
+        </w:rPr>
+        <w:t>. its</w:t>
+      </w:r>
+      <w:r>
+        <w:rPr>
+          <w:rFonts w:asciiTheme="minorHAnsi" w:hAnsiTheme="minorHAnsi" w:cstheme="minorHAnsi"/>
+        </w:rPr>
+        <w:t xml:space="preserve"> flexible </w:t>
+      </w:r>
+      <w:r>
+        <w:rPr>
+          <w:rFonts w:asciiTheme="minorHAnsi" w:hAnsiTheme="minorHAnsi" w:cstheme="minorHAnsi"/>
+        </w:rPr>
+        <w:t xml:space="preserve">in notifying requesters previous order is about to expire whether to renew or not. There was </w:t>
+      </w:r>
+      <w:proofErr w:type="spellStart"/>
+      <w:r>
+        <w:rPr>
+          <w:rFonts w:asciiTheme="minorHAnsi" w:hAnsiTheme="minorHAnsi" w:cstheme="minorHAnsi"/>
+        </w:rPr>
+        <w:t>a</w:t>
+      </w:r>
+      <w:proofErr w:type="spellEnd"/>
+      <w:r>
+        <w:rPr>
+          <w:rFonts w:asciiTheme="minorHAnsi" w:hAnsiTheme="minorHAnsi" w:cstheme="minorHAnsi"/>
+        </w:rPr>
+        <w:t xml:space="preserve"> immense challenge on the solution design of this project but finally it was </w:t>
+      </w:r>
+      <w:r>
+        <w:rPr>
+          <w:rFonts w:asciiTheme="minorHAnsi" w:hAnsiTheme="minorHAnsi" w:cstheme="minorHAnsi"/>
+        </w:rPr>
+        <w:lastRenderedPageBreak/>
+        <w:t xml:space="preserve">success on implementing on </w:t>
+      </w:r>
+      <w:r>
+        <w:rPr>
+          <w:rFonts w:asciiTheme="minorHAnsi" w:hAnsiTheme="minorHAnsi" w:cstheme="minorHAnsi"/>
+          <w:b/>
+        </w:rPr>
+        <w:t xml:space="preserve">forms, </w:t>
+      </w:r>
+      <w:proofErr w:type="spellStart"/>
+      <w:r>
+        <w:rPr>
+          <w:rFonts w:asciiTheme="minorHAnsi" w:hAnsiTheme="minorHAnsi" w:cstheme="minorHAnsi"/>
+          <w:b/>
+        </w:rPr>
+        <w:t>Blueprism</w:t>
+      </w:r>
+      <w:proofErr w:type="spellEnd"/>
+      <w:r>
+        <w:rPr>
+          <w:rFonts w:asciiTheme="minorHAnsi" w:hAnsiTheme="minorHAnsi" w:cstheme="minorHAnsi"/>
+          <w:b/>
+        </w:rPr>
+        <w:t>, Node-</w:t>
+      </w:r>
+      <w:proofErr w:type="gramStart"/>
+      <w:r>
+        <w:rPr>
+          <w:rFonts w:asciiTheme="minorHAnsi" w:hAnsiTheme="minorHAnsi" w:cstheme="minorHAnsi"/>
+          <w:b/>
+        </w:rPr>
+        <w:t>red ,API</w:t>
+      </w:r>
+      <w:proofErr w:type="gramEnd"/>
+      <w:r>
+        <w:rPr>
+          <w:rFonts w:asciiTheme="minorHAnsi" w:hAnsiTheme="minorHAnsi" w:cstheme="minorHAnsi"/>
+        </w:rPr>
+        <w:t xml:space="preserve"> all these combinations helped us to create and solve the problem.</w:t>
+      </w:r>
     </w:p>
     <w:p>
       <w:pPr>
@@ -2332,7 +2550,6 @@
         <w:jc w:val="both"/>
         <w:rPr>
           <w:rFonts w:asciiTheme="minorHAnsi" w:hAnsiTheme="minorHAnsi" w:cstheme="minorHAnsi"/>
-          <w:b/>
         </w:rPr>
       </w:pPr>
     </w:p>
@@ -2342,20 +2559,64 @@
         <w:jc w:val="both"/>
         <w:rPr>
           <w:rFonts w:asciiTheme="minorHAnsi" w:hAnsiTheme="minorHAnsi" w:cstheme="minorHAnsi"/>
-          <w:b/>
-          <w:sz w:val="22"/>
-          <w:szCs w:val="22"/>
-        </w:rPr>
-      </w:pPr>
-      <w:r>
-        <w:rPr>
-          <w:rFonts w:asciiTheme="minorHAnsi" w:hAnsiTheme="minorHAnsi" w:cstheme="minorHAnsi"/>
-          <w:b/>
-          <w:sz w:val="22"/>
-          <w:szCs w:val="22"/>
-        </w:rPr>
-        <w:lastRenderedPageBreak/>
-        <w:t xml:space="preserve">Client: IBM Procurement  </w:t>
+        </w:rPr>
+      </w:pPr>
+      <w:r>
+        <w:rPr>
+          <w:rFonts w:asciiTheme="minorHAnsi" w:hAnsiTheme="minorHAnsi" w:cstheme="minorHAnsi"/>
+          <w:b/>
+          <w:bCs/>
+          <w:sz w:val="22"/>
+          <w:szCs w:val="22"/>
+          <w:u w:val="single"/>
+        </w:rPr>
+        <w:t>Environment</w:t>
+      </w:r>
+      <w:r>
+        <w:rPr>
+          <w:rFonts w:asciiTheme="minorHAnsi" w:hAnsiTheme="minorHAnsi" w:cstheme="minorHAnsi"/>
+          <w:bCs/>
+          <w:sz w:val="22"/>
+          <w:szCs w:val="22"/>
+          <w:u w:val="single"/>
+        </w:rPr>
+        <w:t>:</w:t>
+      </w:r>
+      <w:r>
+        <w:rPr>
+          <w:rFonts w:asciiTheme="minorHAnsi" w:hAnsiTheme="minorHAnsi" w:cstheme="minorHAnsi"/>
+        </w:rPr>
+        <w:t xml:space="preserve"> </w:t>
+      </w:r>
+      <w:r>
+        <w:rPr>
+          <w:rFonts w:asciiTheme="minorHAnsi" w:hAnsiTheme="minorHAnsi" w:cstheme="minorHAnsi"/>
+        </w:rPr>
+        <w:t xml:space="preserve">Blue Prism 6.2, </w:t>
+      </w:r>
+      <w:r>
+        <w:rPr>
+          <w:rFonts w:asciiTheme="minorHAnsi" w:hAnsiTheme="minorHAnsi" w:cstheme="minorHAnsi"/>
+        </w:rPr>
+        <w:t>Forms, Slack</w:t>
+      </w:r>
+      <w:r>
+        <w:rPr>
+          <w:rFonts w:asciiTheme="minorHAnsi" w:hAnsiTheme="minorHAnsi" w:cstheme="minorHAnsi"/>
+        </w:rPr>
+        <w:t>-API,</w:t>
+      </w:r>
+      <w:r>
+        <w:rPr>
+          <w:rFonts w:asciiTheme="minorHAnsi" w:hAnsiTheme="minorHAnsi" w:cstheme="minorHAnsi"/>
+        </w:rPr>
+        <w:t xml:space="preserve"> </w:t>
+      </w:r>
+      <w:r>
+        <w:rPr>
+          <w:rFonts w:asciiTheme="minorHAnsi" w:hAnsiTheme="minorHAnsi" w:cstheme="minorHAnsi"/>
+        </w:rPr>
+        <w:t>Node-red</w:t>
       </w:r>
     </w:p>
     <w:p>
@@ -2364,19 +2625,107 @@
         <w:jc w:val="both"/>
         <w:rPr>
           <w:rFonts w:asciiTheme="minorHAnsi" w:hAnsiTheme="minorHAnsi" w:cstheme="minorHAnsi"/>
-          <w:b/>
-          <w:sz w:val="22"/>
-          <w:szCs w:val="22"/>
-        </w:rPr>
-      </w:pPr>
-      <w:r>
-        <w:rPr>
-          <w:rFonts w:asciiTheme="minorHAnsi" w:hAnsiTheme="minorHAnsi" w:cstheme="minorHAnsi"/>
-          <w:b/>
-          <w:sz w:val="22"/>
-          <w:szCs w:val="22"/>
-        </w:rPr>
-        <w:t>Project:</w:t>
+        </w:rPr>
+      </w:pPr>
+    </w:p>
+    <w:p>
+      <w:pPr>
+        <w:spacing w:line="276" w:lineRule="auto"/>
+        <w:jc w:val="both"/>
+        <w:rPr>
+          <w:rFonts w:asciiTheme="minorHAnsi" w:hAnsiTheme="minorHAnsi" w:cstheme="minorHAnsi"/>
+          <w:b/>
+          <w:sz w:val="22"/>
+          <w:szCs w:val="22"/>
+        </w:rPr>
+      </w:pPr>
+      <w:r>
+        <w:rPr>
+          <w:rFonts w:asciiTheme="minorHAnsi" w:hAnsiTheme="minorHAnsi" w:cstheme="minorHAnsi"/>
+          <w:b/>
+          <w:sz w:val="22"/>
+          <w:szCs w:val="22"/>
+        </w:rPr>
+        <w:t>Client:</w:t>
+      </w:r>
+      <w:r>
+        <w:rPr>
+          <w:rFonts w:asciiTheme="minorHAnsi" w:hAnsiTheme="minorHAnsi" w:cstheme="minorHAnsi"/>
+          <w:b/>
+          <w:sz w:val="22"/>
+          <w:szCs w:val="22"/>
+        </w:rPr>
+        <w:t xml:space="preserve"> Unilever</w:t>
+      </w:r>
+      <w:r>
+        <w:rPr>
+          <w:rFonts w:asciiTheme="minorHAnsi" w:hAnsiTheme="minorHAnsi" w:cstheme="minorHAnsi"/>
+          <w:b/>
+          <w:sz w:val="22"/>
+          <w:szCs w:val="22"/>
+        </w:rPr>
+        <w:t xml:space="preserve">  </w:t>
+      </w:r>
+    </w:p>
+    <w:p>
+      <w:pPr>
+        <w:spacing w:line="276" w:lineRule="auto"/>
+        <w:jc w:val="both"/>
+        <w:rPr>
+          <w:rFonts w:asciiTheme="minorHAnsi" w:hAnsiTheme="minorHAnsi" w:cstheme="minorHAnsi"/>
+          <w:b/>
+          <w:sz w:val="22"/>
+          <w:szCs w:val="22"/>
+        </w:rPr>
+      </w:pPr>
+      <w:r>
+        <w:rPr>
+          <w:rFonts w:asciiTheme="minorHAnsi" w:hAnsiTheme="minorHAnsi" w:cstheme="minorHAnsi"/>
+          <w:b/>
+          <w:sz w:val="22"/>
+          <w:szCs w:val="22"/>
+        </w:rPr>
+        <w:t xml:space="preserve">Project: </w:t>
+      </w:r>
+      <w:r>
+        <w:rPr>
+          <w:rFonts w:asciiTheme="minorHAnsi" w:hAnsiTheme="minorHAnsi" w:cstheme="minorHAnsi"/>
+          <w:b/>
+          <w:sz w:val="22"/>
+          <w:szCs w:val="22"/>
+        </w:rPr>
+        <w:t>Vendor Reconciliation</w:t>
+      </w:r>
+    </w:p>
+    <w:p>
+      <w:pPr>
+        <w:spacing w:line="276" w:lineRule="auto"/>
+        <w:jc w:val="both"/>
+        <w:rPr>
+          <w:rFonts w:asciiTheme="minorHAnsi" w:hAnsiTheme="minorHAnsi" w:cstheme="minorHAnsi"/>
+          <w:b/>
+          <w:sz w:val="22"/>
+          <w:szCs w:val="22"/>
+        </w:rPr>
+      </w:pPr>
+      <w:r>
+        <w:rPr>
+          <w:rFonts w:asciiTheme="minorHAnsi" w:hAnsiTheme="minorHAnsi" w:cstheme="minorHAnsi"/>
+          <w:b/>
+          <w:sz w:val="22"/>
+          <w:szCs w:val="22"/>
+        </w:rPr>
+        <w:t xml:space="preserve">RPA </w:t>
+      </w:r>
+      <w:proofErr w:type="gramStart"/>
+      <w:r>
+        <w:rPr>
+          <w:rFonts w:asciiTheme="minorHAnsi" w:hAnsiTheme="minorHAnsi" w:cstheme="minorHAnsi"/>
+          <w:b/>
+          <w:sz w:val="22"/>
+          <w:szCs w:val="22"/>
+        </w:rPr>
+        <w:t>tool</w:t>
       </w:r>
       <w:r>
         <w:rPr>
@@ -2394,7 +2743,33 @@
           <w:sz w:val="22"/>
           <w:szCs w:val="22"/>
         </w:rPr>
-        <w:t>Purchase Order Renewals</w:t>
+        <w:t>:</w:t>
+      </w:r>
+      <w:proofErr w:type="gramEnd"/>
+      <w:r>
+        <w:rPr>
+          <w:rFonts w:asciiTheme="minorHAnsi" w:hAnsiTheme="minorHAnsi" w:cstheme="minorHAnsi"/>
+          <w:b/>
+          <w:sz w:val="22"/>
+          <w:szCs w:val="22"/>
+        </w:rPr>
+        <w:t xml:space="preserve"> </w:t>
+      </w:r>
+      <w:r>
+        <w:rPr>
+          <w:rFonts w:asciiTheme="minorHAnsi" w:hAnsiTheme="minorHAnsi" w:cstheme="minorHAnsi"/>
+          <w:b/>
+          <w:sz w:val="22"/>
+          <w:szCs w:val="22"/>
+        </w:rPr>
+        <w:t>Blue Prism</w:t>
+      </w:r>
+      <w:r>
+        <w:rPr>
+          <w:rFonts w:asciiTheme="minorHAnsi" w:hAnsiTheme="minorHAnsi" w:cstheme="minorHAnsi"/>
+          <w:iCs/>
+        </w:rPr>
+        <w:t>.</w:t>
       </w:r>
     </w:p>
     <w:p>
@@ -2403,44 +2778,126 @@
         <w:jc w:val="both"/>
         <w:rPr>
           <w:rFonts w:asciiTheme="minorHAnsi" w:hAnsiTheme="minorHAnsi" w:cstheme="minorHAnsi"/>
-          <w:b/>
-          <w:sz w:val="22"/>
-          <w:szCs w:val="22"/>
-        </w:rPr>
-      </w:pPr>
-      <w:r>
-        <w:rPr>
-          <w:rFonts w:asciiTheme="minorHAnsi" w:hAnsiTheme="minorHAnsi" w:cstheme="minorHAnsi"/>
-          <w:b/>
-          <w:sz w:val="22"/>
-          <w:szCs w:val="22"/>
-        </w:rPr>
-        <w:t>RPA Developer</w:t>
-      </w:r>
-      <w:r>
-        <w:rPr>
-          <w:rFonts w:asciiTheme="minorHAnsi" w:hAnsiTheme="minorHAnsi" w:cstheme="minorHAnsi"/>
-          <w:b/>
-          <w:sz w:val="22"/>
-          <w:szCs w:val="22"/>
+        </w:rPr>
+      </w:pPr>
+      <w:r>
+        <w:rPr>
+          <w:rFonts w:asciiTheme="minorHAnsi" w:hAnsiTheme="minorHAnsi" w:cstheme="minorHAnsi"/>
+          <w:b/>
+          <w:sz w:val="22"/>
+          <w:szCs w:val="22"/>
+        </w:rPr>
+        <w:t xml:space="preserve">Project Overview: </w:t>
+      </w:r>
+      <w:r>
+        <w:rPr>
+          <w:rFonts w:asciiTheme="minorHAnsi" w:hAnsiTheme="minorHAnsi" w:cstheme="minorHAnsi"/>
+        </w:rPr>
+        <w:t xml:space="preserve">This application provides a more efficient way of automating </w:t>
+      </w:r>
+      <w:r>
+        <w:rPr>
+          <w:rFonts w:asciiTheme="minorHAnsi" w:hAnsiTheme="minorHAnsi" w:cstheme="minorHAnsi"/>
+        </w:rPr>
+        <w:t xml:space="preserve">SAP email Triggers of invoice </w:t>
+      </w:r>
+      <w:r>
+        <w:rPr>
+          <w:rFonts w:asciiTheme="minorHAnsi" w:hAnsiTheme="minorHAnsi" w:cstheme="minorHAnsi"/>
+        </w:rPr>
+        <w:t>reconciliation,</w:t>
+      </w:r>
+      <w:r>
+        <w:rPr>
+          <w:rFonts w:asciiTheme="minorHAnsi" w:hAnsiTheme="minorHAnsi" w:cstheme="minorHAnsi"/>
         </w:rPr>
         <w:t xml:space="preserve"> </w:t>
       </w:r>
-      <w:r>
-        <w:rPr>
-          <w:rFonts w:asciiTheme="minorHAnsi" w:hAnsiTheme="minorHAnsi" w:cstheme="minorHAnsi"/>
-          <w:b/>
-          <w:sz w:val="22"/>
-          <w:szCs w:val="22"/>
-        </w:rPr>
-        <w:t>(Blue Prism)</w:t>
-      </w:r>
-      <w:r>
-        <w:rPr>
-          <w:rFonts w:asciiTheme="minorHAnsi" w:hAnsiTheme="minorHAnsi" w:cstheme="minorHAnsi"/>
-          <w:iCs/>
-        </w:rPr>
-        <w:t>.</w:t>
+      <w:proofErr w:type="gramStart"/>
+      <w:r>
+        <w:rPr>
+          <w:rFonts w:asciiTheme="minorHAnsi" w:hAnsiTheme="minorHAnsi" w:cstheme="minorHAnsi"/>
+        </w:rPr>
+        <w:t>It</w:t>
+      </w:r>
+      <w:proofErr w:type="gramEnd"/>
+      <w:r>
+        <w:rPr>
+          <w:rFonts w:asciiTheme="minorHAnsi" w:hAnsiTheme="minorHAnsi" w:cstheme="minorHAnsi"/>
+        </w:rPr>
+        <w:t xml:space="preserve"> will notify all the vendors to provide invoices and based on that</w:t>
+      </w:r>
+      <w:r>
+        <w:rPr>
+          <w:rFonts w:asciiTheme="minorHAnsi" w:hAnsiTheme="minorHAnsi" w:cstheme="minorHAnsi"/>
+        </w:rPr>
+        <w:t xml:space="preserve"> input</w:t>
+      </w:r>
+      <w:r>
+        <w:rPr>
+          <w:rFonts w:asciiTheme="minorHAnsi" w:hAnsiTheme="minorHAnsi" w:cstheme="minorHAnsi"/>
+        </w:rPr>
+        <w:t xml:space="preserve"> </w:t>
+      </w:r>
+      <w:r>
+        <w:rPr>
+          <w:rFonts w:asciiTheme="minorHAnsi" w:hAnsiTheme="minorHAnsi" w:cstheme="minorHAnsi"/>
+        </w:rPr>
+        <w:t>invoice it</w:t>
+      </w:r>
+      <w:r>
+        <w:rPr>
+          <w:rFonts w:asciiTheme="minorHAnsi" w:hAnsiTheme="minorHAnsi" w:cstheme="minorHAnsi"/>
+        </w:rPr>
+        <w:t xml:space="preserve"> will move to reconciliation</w:t>
+      </w:r>
+      <w:r>
+        <w:rPr>
+          <w:rFonts w:asciiTheme="minorHAnsi" w:hAnsiTheme="minorHAnsi" w:cstheme="minorHAnsi"/>
+        </w:rPr>
+        <w:t xml:space="preserve">. Application involved </w:t>
+      </w:r>
+      <w:r>
+        <w:rPr>
+          <w:rFonts w:asciiTheme="minorHAnsi" w:hAnsiTheme="minorHAnsi" w:cstheme="minorHAnsi"/>
+          <w:b/>
+          <w:bCs/>
+        </w:rPr>
+        <w:t xml:space="preserve">SAP, Excel, </w:t>
+      </w:r>
+      <w:proofErr w:type="gramStart"/>
+      <w:r>
+        <w:rPr>
+          <w:rFonts w:asciiTheme="minorHAnsi" w:hAnsiTheme="minorHAnsi" w:cstheme="minorHAnsi"/>
+          <w:b/>
+          <w:bCs/>
+        </w:rPr>
+        <w:t>Azure</w:t>
+      </w:r>
+      <w:r>
+        <w:rPr>
+          <w:rFonts w:asciiTheme="minorHAnsi" w:hAnsiTheme="minorHAnsi" w:cstheme="minorHAnsi"/>
+          <w:b/>
+          <w:bCs/>
+        </w:rPr>
+        <w:t xml:space="preserve"> ,</w:t>
+      </w:r>
+      <w:proofErr w:type="gramEnd"/>
+      <w:r>
+        <w:rPr>
+          <w:rFonts w:asciiTheme="minorHAnsi" w:hAnsiTheme="minorHAnsi" w:cstheme="minorHAnsi"/>
+          <w:b/>
+          <w:bCs/>
+        </w:rPr>
+        <w:t xml:space="preserve"> </w:t>
+      </w:r>
+      <w:r>
+        <w:rPr>
+          <w:rFonts w:asciiTheme="minorHAnsi" w:hAnsiTheme="minorHAnsi" w:cstheme="minorHAnsi"/>
+          <w:b/>
+          <w:bCs/>
+        </w:rPr>
+        <w:t>SharePoint</w:t>
       </w:r>
     </w:p>
     <w:p>
@@ -2449,19 +2906,52 @@
         <w:jc w:val="both"/>
         <w:rPr>
           <w:rFonts w:asciiTheme="minorHAnsi" w:hAnsiTheme="minorHAnsi" w:cstheme="minorHAnsi"/>
-          <w:b/>
-          <w:sz w:val="22"/>
-          <w:szCs w:val="22"/>
-        </w:rPr>
-      </w:pPr>
-      <w:r>
-        <w:rPr>
-          <w:rFonts w:asciiTheme="minorHAnsi" w:hAnsiTheme="minorHAnsi" w:cstheme="minorHAnsi"/>
-          <w:b/>
-          <w:sz w:val="22"/>
-          <w:szCs w:val="22"/>
-        </w:rPr>
-        <w:tab/>
+        </w:rPr>
+      </w:pPr>
+      <w:r>
+        <w:rPr>
+          <w:rFonts w:asciiTheme="minorHAnsi" w:hAnsiTheme="minorHAnsi" w:cstheme="minorHAnsi"/>
+          <w:b/>
+          <w:bCs/>
+          <w:sz w:val="22"/>
+          <w:szCs w:val="22"/>
+          <w:u w:val="single"/>
+        </w:rPr>
+        <w:t>Environment</w:t>
+      </w:r>
+      <w:r>
+        <w:rPr>
+          <w:rFonts w:asciiTheme="minorHAnsi" w:hAnsiTheme="minorHAnsi" w:cstheme="minorHAnsi"/>
+          <w:bCs/>
+          <w:sz w:val="22"/>
+          <w:szCs w:val="22"/>
+          <w:u w:val="single"/>
+        </w:rPr>
+        <w:t>:</w:t>
+      </w:r>
+      <w:r>
+        <w:rPr>
+          <w:rFonts w:asciiTheme="minorHAnsi" w:hAnsiTheme="minorHAnsi" w:cstheme="minorHAnsi"/>
+        </w:rPr>
+        <w:t xml:space="preserve"> </w:t>
+      </w:r>
+      <w:r>
+        <w:rPr>
+          <w:rFonts w:asciiTheme="minorHAnsi" w:hAnsiTheme="minorHAnsi" w:cstheme="minorHAnsi"/>
+        </w:rPr>
+        <w:t>Blue Prism 6.</w:t>
+      </w:r>
+      <w:r>
+        <w:rPr>
+          <w:rFonts w:asciiTheme="minorHAnsi" w:hAnsiTheme="minorHAnsi" w:cstheme="minorHAnsi"/>
+        </w:rPr>
+        <w:t>4</w:t>
+      </w:r>
+      <w:r>
+        <w:rPr>
+          <w:rFonts w:asciiTheme="minorHAnsi" w:hAnsiTheme="minorHAnsi" w:cstheme="minorHAnsi"/>
+        </w:rPr>
+        <w:t xml:space="preserve">, </w:t>
       </w:r>
     </w:p>
     <w:p>
@@ -2470,9 +2960,9 @@
         <w:jc w:val="both"/>
         <w:rPr>
           <w:rFonts w:asciiTheme="minorHAnsi" w:hAnsiTheme="minorHAnsi" w:cstheme="minorHAnsi"/>
-          <w:b/>
-          <w:sz w:val="22"/>
-          <w:szCs w:val="22"/>
+          <w:bCs/>
+          <w:sz w:val="18"/>
+          <w:szCs w:val="18"/>
         </w:rPr>
       </w:pPr>
     </w:p>
@@ -2482,6 +2972,98 @@
         <w:jc w:val="both"/>
         <w:rPr>
           <w:rFonts w:asciiTheme="minorHAnsi" w:hAnsiTheme="minorHAnsi" w:cstheme="minorHAnsi"/>
+          <w:b/>
+          <w:sz w:val="22"/>
+          <w:szCs w:val="22"/>
+        </w:rPr>
+      </w:pPr>
+      <w:r>
+        <w:rPr>
+          <w:rFonts w:asciiTheme="minorHAnsi" w:hAnsiTheme="minorHAnsi" w:cstheme="minorHAnsi"/>
+          <w:b/>
+          <w:sz w:val="22"/>
+          <w:szCs w:val="22"/>
+        </w:rPr>
+        <w:t xml:space="preserve">Client: Unilever  </w:t>
+      </w:r>
+    </w:p>
+    <w:p>
+      <w:pPr>
+        <w:spacing w:line="276" w:lineRule="auto"/>
+        <w:jc w:val="both"/>
+        <w:rPr>
+          <w:rFonts w:asciiTheme="minorHAnsi" w:hAnsiTheme="minorHAnsi" w:cstheme="minorHAnsi"/>
+          <w:b/>
+          <w:sz w:val="22"/>
+          <w:szCs w:val="22"/>
+        </w:rPr>
+      </w:pPr>
+      <w:r>
+        <w:rPr>
+          <w:rFonts w:asciiTheme="minorHAnsi" w:hAnsiTheme="minorHAnsi" w:cstheme="minorHAnsi"/>
+          <w:b/>
+          <w:sz w:val="22"/>
+          <w:szCs w:val="22"/>
+        </w:rPr>
+        <w:t xml:space="preserve">Project: Vendor </w:t>
+      </w:r>
+      <w:r>
+        <w:rPr>
+          <w:rFonts w:asciiTheme="minorHAnsi" w:hAnsiTheme="minorHAnsi" w:cstheme="minorHAnsi"/>
+          <w:b/>
+          <w:sz w:val="22"/>
+          <w:szCs w:val="22"/>
+        </w:rPr>
+        <w:t>Master</w:t>
+      </w:r>
+      <w:r>
+        <w:rPr>
+          <w:rFonts w:asciiTheme="minorHAnsi" w:hAnsiTheme="minorHAnsi" w:cstheme="minorHAnsi"/>
+          <w:b/>
+          <w:sz w:val="22"/>
+          <w:szCs w:val="22"/>
+        </w:rPr>
+        <w:t xml:space="preserve"> invoice</w:t>
+      </w:r>
+    </w:p>
+    <w:p>
+      <w:pPr>
+        <w:spacing w:line="276" w:lineRule="auto"/>
+        <w:jc w:val="both"/>
+        <w:rPr>
+          <w:rFonts w:asciiTheme="minorHAnsi" w:hAnsiTheme="minorHAnsi" w:cstheme="minorHAnsi"/>
+          <w:b/>
+          <w:sz w:val="22"/>
+          <w:szCs w:val="22"/>
+        </w:rPr>
+      </w:pPr>
+      <w:proofErr w:type="gramStart"/>
+      <w:r>
+        <w:rPr>
+          <w:rFonts w:asciiTheme="minorHAnsi" w:hAnsiTheme="minorHAnsi" w:cstheme="minorHAnsi"/>
+          <w:b/>
+          <w:sz w:val="22"/>
+          <w:szCs w:val="22"/>
+        </w:rPr>
+        <w:t>Language :</w:t>
+      </w:r>
+      <w:proofErr w:type="gramEnd"/>
+      <w:r>
+        <w:rPr>
+          <w:rFonts w:asciiTheme="minorHAnsi" w:hAnsiTheme="minorHAnsi" w:cstheme="minorHAnsi"/>
+          <w:b/>
+          <w:sz w:val="22"/>
+          <w:szCs w:val="22"/>
+        </w:rPr>
+        <w:t xml:space="preserve"> Python</w:t>
+      </w:r>
+    </w:p>
+    <w:p>
+      <w:pPr>
+        <w:spacing w:line="276" w:lineRule="auto"/>
+        <w:jc w:val="both"/>
+        <w:rPr>
+          <w:rFonts w:asciiTheme="minorHAnsi" w:hAnsiTheme="minorHAnsi" w:cstheme="minorHAnsi"/>
         </w:rPr>
       </w:pPr>
       <w:r>
@@ -2496,96 +3078,63 @@
       <w:r>
         <w:rPr>
           <w:rFonts w:asciiTheme="minorHAnsi" w:hAnsiTheme="minorHAnsi" w:cstheme="minorHAnsi"/>
-        </w:rPr>
-        <w:t xml:space="preserve">This application </w:t>
-      </w:r>
-      <w:r>
-        <w:rPr>
-          <w:rFonts w:asciiTheme="minorHAnsi" w:hAnsiTheme="minorHAnsi" w:cstheme="minorHAnsi"/>
-        </w:rPr>
-        <w:t>provides</w:t>
-      </w:r>
-      <w:r>
-        <w:rPr>
-          <w:rFonts w:asciiTheme="minorHAnsi" w:hAnsiTheme="minorHAnsi" w:cstheme="minorHAnsi"/>
-        </w:rPr>
-        <w:t xml:space="preserve"> a more efficient way of automating the</w:t>
-      </w:r>
-      <w:r>
-        <w:rPr>
-          <w:rFonts w:asciiTheme="minorHAnsi" w:hAnsiTheme="minorHAnsi" w:cstheme="minorHAnsi"/>
-        </w:rPr>
-        <w:t xml:space="preserve"> purchase orders</w:t>
-      </w:r>
-      <w:r>
-        <w:rPr>
-          <w:rFonts w:asciiTheme="minorHAnsi" w:hAnsiTheme="minorHAnsi" w:cstheme="minorHAnsi"/>
-        </w:rPr>
-        <w:t>. its</w:t>
-      </w:r>
-      <w:r>
-        <w:rPr>
-          <w:rFonts w:asciiTheme="minorHAnsi" w:hAnsiTheme="minorHAnsi" w:cstheme="minorHAnsi"/>
-        </w:rPr>
-        <w:t xml:space="preserve"> flexible </w:t>
-      </w:r>
-      <w:r>
-        <w:rPr>
-          <w:rFonts w:asciiTheme="minorHAnsi" w:hAnsiTheme="minorHAnsi" w:cstheme="minorHAnsi"/>
-        </w:rPr>
-        <w:t xml:space="preserve">in notifying requesters previous order is about to expire whether to renew or not. There was </w:t>
+          <w:bCs/>
+          <w:sz w:val="22"/>
+          <w:szCs w:val="22"/>
+        </w:rPr>
+        <w:t xml:space="preserve">Application provides creating invoices in excel based on that data provided by the business. </w:t>
+      </w:r>
+      <w:r>
+        <w:rPr>
+          <w:rFonts w:asciiTheme="minorHAnsi" w:hAnsiTheme="minorHAnsi" w:cstheme="minorHAnsi"/>
+          <w:b/>
+          <w:bCs/>
+        </w:rPr>
+        <w:t xml:space="preserve"> </w:t>
+      </w:r>
+      <w:proofErr w:type="gramStart"/>
+      <w:r>
+        <w:rPr>
+          <w:rFonts w:asciiTheme="minorHAnsi" w:hAnsiTheme="minorHAnsi" w:cstheme="minorHAnsi"/>
+          <w:b/>
+          <w:bCs/>
+        </w:rPr>
+        <w:t>Excel</w:t>
+      </w:r>
+      <w:proofErr w:type="gramEnd"/>
+      <w:r>
+        <w:rPr>
+          <w:rFonts w:asciiTheme="minorHAnsi" w:hAnsiTheme="minorHAnsi" w:cstheme="minorHAnsi"/>
+          <w:b/>
+          <w:bCs/>
+        </w:rPr>
+        <w:t xml:space="preserve">, </w:t>
+      </w:r>
+      <w:r>
+        <w:rPr>
+          <w:rFonts w:asciiTheme="minorHAnsi" w:hAnsiTheme="minorHAnsi" w:cstheme="minorHAnsi"/>
+          <w:b/>
+          <w:bCs/>
+        </w:rPr>
+        <w:t xml:space="preserve">Pandas(Lib),Visual studio code, </w:t>
       </w:r>
       <w:proofErr w:type="spellStart"/>
       <w:r>
         <w:rPr>
           <w:rFonts w:asciiTheme="minorHAnsi" w:hAnsiTheme="minorHAnsi" w:cstheme="minorHAnsi"/>
-        </w:rPr>
-        <w:t>a</w:t>
+          <w:b/>
+          <w:bCs/>
+        </w:rPr>
+        <w:t>Jupyter</w:t>
       </w:r>
       <w:proofErr w:type="spellEnd"/>
       <w:r>
         <w:rPr>
           <w:rFonts w:asciiTheme="minorHAnsi" w:hAnsiTheme="minorHAnsi" w:cstheme="minorHAnsi"/>
-        </w:rPr>
-        <w:t xml:space="preserve"> immense challenge on the solution design of this project but finally it was success on implementing on </w:t>
-      </w:r>
-      <w:r>
-        <w:rPr>
-          <w:rFonts w:asciiTheme="minorHAnsi" w:hAnsiTheme="minorHAnsi" w:cstheme="minorHAnsi"/>
-          <w:b/>
-        </w:rPr>
-        <w:t xml:space="preserve">forms, </w:t>
-      </w:r>
-      <w:proofErr w:type="spellStart"/>
-      <w:r>
-        <w:rPr>
-          <w:rFonts w:asciiTheme="minorHAnsi" w:hAnsiTheme="minorHAnsi" w:cstheme="minorHAnsi"/>
-          <w:b/>
-        </w:rPr>
-        <w:t>Blueprism</w:t>
-      </w:r>
-      <w:proofErr w:type="spellEnd"/>
-      <w:r>
-        <w:rPr>
-          <w:rFonts w:asciiTheme="minorHAnsi" w:hAnsiTheme="minorHAnsi" w:cstheme="minorHAnsi"/>
-          <w:b/>
-        </w:rPr>
-        <w:t>, Node-</w:t>
-      </w:r>
-      <w:proofErr w:type="gramStart"/>
-      <w:r>
-        <w:rPr>
-          <w:rFonts w:asciiTheme="minorHAnsi" w:hAnsiTheme="minorHAnsi" w:cstheme="minorHAnsi"/>
-          <w:b/>
-        </w:rPr>
-        <w:t>red ,API</w:t>
-      </w:r>
-      <w:proofErr w:type="gramEnd"/>
-      <w:r>
-        <w:rPr>
-          <w:rFonts w:asciiTheme="minorHAnsi" w:hAnsiTheme="minorHAnsi" w:cstheme="minorHAnsi"/>
-        </w:rPr>
-        <w:t xml:space="preserve"> all these combinations helped us to create and solve the problem.</w:t>
+          <w:b/>
+          <w:bCs/>
+        </w:rPr>
+        <w:t xml:space="preserve"> notebook</w:t>
       </w:r>
     </w:p>
     <w:p>
@@ -2603,8 +3152,6 @@
         <w:jc w:val="both"/>
         <w:rPr>
           <w:rFonts w:asciiTheme="minorHAnsi" w:hAnsiTheme="minorHAnsi" w:cstheme="minorHAnsi"/>
-          <w:sz w:val="22"/>
-          <w:szCs w:val="22"/>
         </w:rPr>
       </w:pPr>
       <w:r>
@@ -2638,37 +3185,7 @@
         <w:rPr>
           <w:rFonts w:asciiTheme="minorHAnsi" w:hAnsiTheme="minorHAnsi" w:cstheme="minorHAnsi"/>
         </w:rPr>
-        <w:t xml:space="preserve">Blue Prism 6.2, </w:t>
-      </w:r>
-      <w:proofErr w:type="spellStart"/>
-      <w:proofErr w:type="gramStart"/>
-      <w:r>
-        <w:rPr>
-          <w:rFonts w:asciiTheme="minorHAnsi" w:hAnsiTheme="minorHAnsi" w:cstheme="minorHAnsi"/>
-        </w:rPr>
-        <w:t>Forms,Slack</w:t>
-      </w:r>
-      <w:proofErr w:type="spellEnd"/>
-      <w:proofErr w:type="gramEnd"/>
-      <w:r>
-        <w:rPr>
-          <w:rFonts w:asciiTheme="minorHAnsi" w:hAnsiTheme="minorHAnsi" w:cstheme="minorHAnsi"/>
-        </w:rPr>
-        <w:t>-</w:t>
-      </w:r>
-      <w:proofErr w:type="spellStart"/>
-      <w:r>
-        <w:rPr>
-          <w:rFonts w:asciiTheme="minorHAnsi" w:hAnsiTheme="minorHAnsi" w:cstheme="minorHAnsi"/>
-        </w:rPr>
-        <w:t>API,Node</w:t>
-      </w:r>
-      <w:proofErr w:type="spellEnd"/>
-      <w:r>
-        <w:rPr>
-          <w:rFonts w:asciiTheme="minorHAnsi" w:hAnsiTheme="minorHAnsi" w:cstheme="minorHAnsi"/>
-        </w:rPr>
-        <w:t>-red</w:t>
+        <w:t xml:space="preserve">Blue Prism 6.4, </w:t>
       </w:r>
     </w:p>
     <w:p>
@@ -2677,6 +3194,9 @@
         <w:jc w:val="both"/>
         <w:rPr>
           <w:rFonts w:asciiTheme="minorHAnsi" w:hAnsiTheme="minorHAnsi" w:cstheme="minorHAnsi"/>
+          <w:bCs/>
+          <w:sz w:val="18"/>
+          <w:szCs w:val="18"/>
         </w:rPr>
       </w:pPr>
     </w:p>
@@ -2823,98 +3343,6 @@
         <w:spacing w:after="200" w:line="276" w:lineRule="auto"/>
         <w:jc w:val="both"/>
         <w:rPr>
-          <w:rFonts w:asciiTheme="minorHAnsi" w:eastAsia="Arial Unicode MS" w:hAnsiTheme="minorHAnsi" w:cstheme="minorHAnsi"/>
-        </w:rPr>
-      </w:pPr>
-      <w:r>
-        <w:rPr>
-          <w:rFonts w:asciiTheme="minorHAnsi" w:eastAsia="Arial Unicode MS" w:hAnsiTheme="minorHAnsi" w:cstheme="minorHAnsi"/>
-        </w:rPr>
-        <w:t xml:space="preserve">Worked on different Environments like </w:t>
-      </w:r>
-      <w:r>
-        <w:rPr>
-          <w:rFonts w:asciiTheme="minorHAnsi" w:eastAsia="Arial Unicode MS" w:hAnsiTheme="minorHAnsi" w:cstheme="minorHAnsi"/>
-          <w:b/>
-        </w:rPr>
-        <w:t>Bluemix,</w:t>
-      </w:r>
-      <w:r>
-        <w:rPr>
-          <w:rFonts w:asciiTheme="minorHAnsi" w:eastAsia="Arial Unicode MS" w:hAnsiTheme="minorHAnsi" w:cstheme="minorHAnsi"/>
-          <w:b/>
-        </w:rPr>
-        <w:t xml:space="preserve"> </w:t>
-      </w:r>
-      <w:r>
-        <w:rPr>
-          <w:rFonts w:asciiTheme="minorHAnsi" w:eastAsia="Arial Unicode MS" w:hAnsiTheme="minorHAnsi" w:cstheme="minorHAnsi"/>
-          <w:b/>
-        </w:rPr>
-        <w:t>Dash</w:t>
-      </w:r>
-      <w:r>
-        <w:rPr>
-          <w:rFonts w:asciiTheme="minorHAnsi" w:eastAsia="Arial Unicode MS" w:hAnsiTheme="minorHAnsi" w:cstheme="minorHAnsi"/>
-          <w:b/>
-        </w:rPr>
-        <w:t>-</w:t>
-      </w:r>
-      <w:proofErr w:type="gramStart"/>
-      <w:r>
-        <w:rPr>
-          <w:rFonts w:asciiTheme="minorHAnsi" w:eastAsia="Arial Unicode MS" w:hAnsiTheme="minorHAnsi" w:cstheme="minorHAnsi"/>
-          <w:b/>
-        </w:rPr>
-        <w:t>DB</w:t>
-      </w:r>
-      <w:r>
-        <w:rPr>
-          <w:rFonts w:asciiTheme="minorHAnsi" w:eastAsia="Arial Unicode MS" w:hAnsiTheme="minorHAnsi" w:cstheme="minorHAnsi"/>
-          <w:b/>
-        </w:rPr>
-        <w:t xml:space="preserve"> </w:t>
-      </w:r>
-      <w:r>
-        <w:rPr>
-          <w:rFonts w:asciiTheme="minorHAnsi" w:eastAsia="Arial Unicode MS" w:hAnsiTheme="minorHAnsi" w:cstheme="minorHAnsi"/>
-          <w:b/>
-        </w:rPr>
-        <w:t>,</w:t>
-      </w:r>
-      <w:proofErr w:type="gramEnd"/>
-      <w:r>
-        <w:rPr>
-          <w:rFonts w:asciiTheme="minorHAnsi" w:eastAsia="Arial Unicode MS" w:hAnsiTheme="minorHAnsi" w:cstheme="minorHAnsi"/>
-          <w:b/>
-        </w:rPr>
-        <w:t xml:space="preserve"> </w:t>
-      </w:r>
-      <w:r>
-        <w:rPr>
-          <w:rFonts w:asciiTheme="minorHAnsi" w:eastAsia="Arial Unicode MS" w:hAnsiTheme="minorHAnsi" w:cstheme="minorHAnsi"/>
-          <w:b/>
-        </w:rPr>
-        <w:t>Node-red</w:t>
-      </w:r>
-    </w:p>
-    <w:p>
-      <w:pPr>
-        <w:pStyle w:val="ListParagraph"/>
-        <w:keepLines/>
-        <w:widowControl w:val="0"/>
-        <w:numPr>
-          <w:ilvl w:val="0"/>
-          <w:numId w:val="8"/>
-        </w:numPr>
-        <w:tabs>
-          <w:tab w:val="left" w:pos="2880"/>
-          <w:tab w:val="left" w:pos="5220"/>
-        </w:tabs>
-        <w:suppressAutoHyphens/>
-        <w:spacing w:after="200" w:line="276" w:lineRule="auto"/>
-        <w:jc w:val="both"/>
-        <w:rPr>
           <w:rFonts w:asciiTheme="minorHAnsi" w:hAnsiTheme="minorHAnsi" w:cstheme="minorHAnsi"/>
         </w:rPr>
       </w:pPr>
@@ -2996,19 +3424,11 @@
           <w:lang w:val="en-GB"/>
         </w:rPr>
       </w:pPr>
-      <w:bookmarkStart w:id="0" w:name="_GoBack"/>
-      <w:r>
-        <w:rPr>
-          <w:rFonts w:asciiTheme="minorHAnsi" w:hAnsiTheme="minorHAnsi" w:cstheme="minorHAnsi"/>
-        </w:rPr>
-        <w:t xml:space="preserve">Analyzing the problems </w:t>
-      </w:r>
-      <w:bookmarkEnd w:id="0"/>
-      <w:r>
-        <w:rPr>
-          <w:rFonts w:asciiTheme="minorHAnsi" w:hAnsiTheme="minorHAnsi" w:cstheme="minorHAnsi"/>
-        </w:rPr>
-        <w:t>and implement the processes to improve</w:t>
+      <w:r>
+        <w:rPr>
+          <w:rFonts w:asciiTheme="minorHAnsi" w:hAnsiTheme="minorHAnsi" w:cstheme="minorHAnsi"/>
+        </w:rPr>
+        <w:t>Analyzing the problems and implement the processes to improve</w:t>
       </w:r>
       <w:r>
         <w:rPr>
@@ -3042,16 +3462,6 @@
       <w:pPr>
         <w:pStyle w:val="BodyText"/>
         <w:spacing w:line="276" w:lineRule="auto"/>
-        <w:jc w:val="both"/>
-        <w:rPr>
-          <w:rFonts w:asciiTheme="minorHAnsi" w:hAnsiTheme="minorHAnsi" w:cstheme="minorHAnsi"/>
-        </w:rPr>
-      </w:pPr>
-    </w:p>
-    <w:p>
-      <w:pPr>
-        <w:pStyle w:val="BodyText"/>
-        <w:spacing w:line="276" w:lineRule="auto"/>
         <w:ind w:left="-720" w:firstLine="720"/>
         <w:jc w:val="both"/>
         <w:rPr>
@@ -3087,19 +3497,23 @@
         </w:rPr>
         <w:t xml:space="preserve">I hereby declare that the </w:t>
       </w:r>
-      <w:proofErr w:type="gramStart"/>
-      <w:r>
-        <w:rPr>
-          <w:rFonts w:asciiTheme="minorHAnsi" w:hAnsiTheme="minorHAnsi" w:cstheme="minorHAnsi"/>
-        </w:rPr>
-        <w:t>information  mentioned</w:t>
-      </w:r>
-      <w:proofErr w:type="gramEnd"/>
-      <w:r>
-        <w:rPr>
-          <w:rFonts w:asciiTheme="minorHAnsi" w:hAnsiTheme="minorHAnsi" w:cstheme="minorHAnsi"/>
-        </w:rPr>
-        <w:t xml:space="preserve">  above is true to the best of my knowledge.</w:t>
+      <w:r>
+        <w:rPr>
+          <w:rFonts w:asciiTheme="minorHAnsi" w:hAnsiTheme="minorHAnsi" w:cstheme="minorHAnsi"/>
+        </w:rPr>
+        <w:t xml:space="preserve">information </w:t>
+      </w:r>
+      <w:r>
+        <w:rPr>
+          <w:rFonts w:asciiTheme="minorHAnsi" w:hAnsiTheme="minorHAnsi" w:cstheme="minorHAnsi"/>
+        </w:rPr>
+        <w:t>mentioned above</w:t>
+      </w:r>
+      <w:r>
+        <w:rPr>
+          <w:rFonts w:asciiTheme="minorHAnsi" w:hAnsiTheme="minorHAnsi" w:cstheme="minorHAnsi"/>
+        </w:rPr>
+        <w:t xml:space="preserve"> is true to the best of my knowledge.</w:t>
       </w:r>
     </w:p>
     <w:p>
@@ -3151,14 +3565,42 @@
           <w:rFonts w:asciiTheme="minorHAnsi" w:hAnsiTheme="minorHAnsi" w:cstheme="minorHAnsi"/>
           <w:b/>
         </w:rPr>
-        <w:t xml:space="preserve"> 20/</w:t>
-      </w:r>
-      <w:r>
-        <w:rPr>
-          <w:rFonts w:asciiTheme="minorHAnsi" w:hAnsiTheme="minorHAnsi" w:cstheme="minorHAnsi"/>
-          <w:b/>
-        </w:rPr>
-        <w:t>10/2018</w:t>
+        <w:t xml:space="preserve"> </w:t>
+      </w:r>
+      <w:r>
+        <w:rPr>
+          <w:rFonts w:asciiTheme="minorHAnsi" w:hAnsiTheme="minorHAnsi" w:cstheme="minorHAnsi"/>
+          <w:b/>
+        </w:rPr>
+        <w:t>10</w:t>
+      </w:r>
+      <w:r>
+        <w:rPr>
+          <w:rFonts w:asciiTheme="minorHAnsi" w:hAnsiTheme="minorHAnsi" w:cstheme="minorHAnsi"/>
+          <w:b/>
+        </w:rPr>
+        <w:t>/</w:t>
+      </w:r>
+      <w:r>
+        <w:rPr>
+          <w:rFonts w:asciiTheme="minorHAnsi" w:hAnsiTheme="minorHAnsi" w:cstheme="minorHAnsi"/>
+          <w:b/>
+        </w:rPr>
+        <w:t>07</w:t>
+      </w:r>
+      <w:r>
+        <w:rPr>
+          <w:rFonts w:asciiTheme="minorHAnsi" w:hAnsiTheme="minorHAnsi" w:cstheme="minorHAnsi"/>
+          <w:b/>
+        </w:rPr>
+        <w:t>/20</w:t>
+      </w:r>
+      <w:r>
+        <w:rPr>
+          <w:rFonts w:asciiTheme="minorHAnsi" w:hAnsiTheme="minorHAnsi" w:cstheme="minorHAnsi"/>
+          <w:b/>
+        </w:rPr>
+        <w:t>20</w:t>
       </w:r>
     </w:p>
     <w:p>
@@ -3176,7 +3618,7 @@
           <w:rFonts w:asciiTheme="minorHAnsi" w:hAnsiTheme="minorHAnsi" w:cstheme="minorHAnsi"/>
           <w:b/>
         </w:rPr>
-        <w:t xml:space="preserve">                  </w:t>
+        <w:t>Place: Bangalore</w:t>
       </w:r>
       <w:r>
         <w:rPr>
@@ -3240,122 +3682,14 @@
           <w:b/>
         </w:rPr>
         <w:tab/>
-        <w:t xml:space="preserve">            (</w:t>
-      </w:r>
-      <w:r>
-        <w:rPr>
-          <w:rFonts w:asciiTheme="minorHAnsi" w:hAnsiTheme="minorHAnsi" w:cstheme="minorHAnsi"/>
-          <w:b/>
-        </w:rPr>
-        <w:t>PV A</w:t>
-      </w:r>
-      <w:r>
-        <w:rPr>
-          <w:rFonts w:asciiTheme="minorHAnsi" w:hAnsiTheme="minorHAnsi" w:cstheme="minorHAnsi"/>
-          <w:b/>
-        </w:rPr>
-        <w:t>bhilash</w:t>
-      </w:r>
-      <w:r>
-        <w:rPr>
-          <w:rFonts w:asciiTheme="minorHAnsi" w:hAnsiTheme="minorHAnsi" w:cstheme="minorHAnsi"/>
-          <w:b/>
-        </w:rPr>
-        <w:t>)</w:t>
-      </w:r>
-    </w:p>
-    <w:p>
-      <w:pPr>
-        <w:spacing w:line="276" w:lineRule="auto"/>
-        <w:ind w:right="-1080"/>
-        <w:jc w:val="both"/>
-        <w:rPr>
-          <w:rFonts w:asciiTheme="minorHAnsi" w:hAnsiTheme="minorHAnsi" w:cstheme="minorHAnsi"/>
-          <w:b/>
-        </w:rPr>
-      </w:pPr>
-      <w:r>
-        <w:rPr>
-          <w:rFonts w:asciiTheme="minorHAnsi" w:hAnsiTheme="minorHAnsi" w:cstheme="minorHAnsi"/>
-          <w:b/>
-        </w:rPr>
-        <w:t>Place:</w:t>
-      </w:r>
-      <w:r>
-        <w:rPr>
-          <w:rFonts w:asciiTheme="minorHAnsi" w:hAnsiTheme="minorHAnsi" w:cstheme="minorHAnsi"/>
-          <w:b/>
-        </w:rPr>
-        <w:t xml:space="preserve"> </w:t>
-      </w:r>
-      <w:r>
-        <w:rPr>
-          <w:rFonts w:asciiTheme="minorHAnsi" w:hAnsiTheme="minorHAnsi" w:cstheme="minorHAnsi"/>
-          <w:b/>
-        </w:rPr>
-        <w:t>Bangalore</w:t>
-      </w:r>
-    </w:p>
-    <w:p>
-      <w:pPr>
-        <w:spacing w:line="276" w:lineRule="auto"/>
-        <w:ind w:right="-1080"/>
-        <w:jc w:val="both"/>
-        <w:rPr>
-          <w:rFonts w:asciiTheme="minorHAnsi" w:hAnsiTheme="minorHAnsi" w:cstheme="minorHAnsi"/>
-          <w:b/>
-        </w:rPr>
-      </w:pPr>
-    </w:p>
-    <w:p>
-      <w:pPr>
-        <w:spacing w:line="276" w:lineRule="auto"/>
-        <w:ind w:right="-1080"/>
-        <w:jc w:val="both"/>
-        <w:rPr>
-          <w:rFonts w:asciiTheme="minorHAnsi" w:hAnsiTheme="minorHAnsi" w:cstheme="minorHAnsi"/>
-          <w:b/>
-        </w:rPr>
-      </w:pPr>
-      <w:r>
-        <w:rPr>
-          <w:rFonts w:asciiTheme="minorHAnsi" w:hAnsiTheme="minorHAnsi" w:cstheme="minorHAnsi"/>
-          <w:b/>
-        </w:rPr>
-        <w:t xml:space="preserve">Please check out my </w:t>
-      </w:r>
-      <w:proofErr w:type="spellStart"/>
-      <w:r>
-        <w:rPr>
-          <w:rFonts w:asciiTheme="minorHAnsi" w:hAnsiTheme="minorHAnsi" w:cstheme="minorHAnsi"/>
-          <w:b/>
-        </w:rPr>
-        <w:t>Porfolio</w:t>
-      </w:r>
-      <w:proofErr w:type="spellEnd"/>
-      <w:r>
-        <w:rPr>
-          <w:rFonts w:asciiTheme="minorHAnsi" w:hAnsiTheme="minorHAnsi" w:cstheme="minorHAnsi"/>
-          <w:b/>
-        </w:rPr>
-        <w:t xml:space="preserve"> in </w:t>
-      </w:r>
-      <w:proofErr w:type="spellStart"/>
+      </w:r>
       <w:proofErr w:type="gramStart"/>
       <w:r>
         <w:rPr>
           <w:rFonts w:asciiTheme="minorHAnsi" w:hAnsiTheme="minorHAnsi" w:cstheme="minorHAnsi"/>
           <w:b/>
         </w:rPr>
-        <w:t>Github</w:t>
-      </w:r>
-      <w:proofErr w:type="spellEnd"/>
-      <w:r>
-        <w:rPr>
-          <w:rFonts w:asciiTheme="minorHAnsi" w:hAnsiTheme="minorHAnsi" w:cstheme="minorHAnsi"/>
-          <w:b/>
-        </w:rPr>
-        <w:t xml:space="preserve"> :</w:t>
+        <w:t xml:space="preserve">   (</w:t>
       </w:r>
       <w:proofErr w:type="gramEnd"/>
       <w:r>
@@ -3363,22 +3697,19 @@
           <w:rFonts w:asciiTheme="minorHAnsi" w:hAnsiTheme="minorHAnsi" w:cstheme="minorHAnsi"/>
           <w:b/>
         </w:rPr>
-        <w:t xml:space="preserve"> </w:t>
-      </w:r>
-      <w:hyperlink r:id="rId7" w:history="1">
-        <w:r>
-          <w:rPr>
-            <w:rStyle w:val="Hyperlink"/>
-            <w:rFonts w:asciiTheme="minorHAnsi" w:hAnsiTheme="minorHAnsi" w:cstheme="minorHAnsi"/>
-            <w:b/>
-          </w:rPr>
-          <w:t>https://abhi0495.github.io</w:t>
-        </w:r>
-      </w:hyperlink>
+        <w:t>PV Abhilas</w:t>
+      </w:r>
+      <w:r>
+        <w:rPr>
+          <w:rFonts w:asciiTheme="minorHAnsi" w:hAnsiTheme="minorHAnsi" w:cstheme="minorHAnsi"/>
+          <w:b/>
+        </w:rPr>
+        <w:t>h)</w:t>
+      </w:r>
     </w:p>
     <w:sectPr>
-      <w:headerReference w:type="default" r:id="rId8"/>
-      <w:headerReference w:type="first" r:id="rId9"/>
+      <w:headerReference w:type="default" r:id="rId7"/>
+      <w:headerReference w:type="first" r:id="rId8"/>
       <w:pgSz w:w="12240" w:h="15840"/>
       <w:pgMar w:top="1440" w:right="1440" w:bottom="1440" w:left="1440" w:header="720" w:footer="720" w:gutter="0"/>
       <w:pgBorders w:offsetFrom="page">
@@ -3545,9 +3876,8 @@
         <w:sz w:val="22"/>
         <w:szCs w:val="22"/>
       </w:rPr>
-      <w:t xml:space="preserve">(Blue </w:t>
+      <w:t>(Blue Prism</w:t>
     </w:r>
-    <w:proofErr w:type="gramStart"/>
     <w:r>
       <w:rPr>
         <w:b/>
@@ -3555,7 +3885,26 @@
         <w:sz w:val="22"/>
         <w:szCs w:val="22"/>
       </w:rPr>
-      <w:t xml:space="preserve">Prism)   </w:t>
+      <w:t>/</w:t>
+    </w:r>
+    <w:proofErr w:type="gramStart"/>
+    <w:r>
+      <w:rPr>
+        <w:b/>
+        <w:bCs/>
+        <w:sz w:val="22"/>
+        <w:szCs w:val="22"/>
+      </w:rPr>
+      <w:t>Python</w:t>
+    </w:r>
+    <w:r>
+      <w:rPr>
+        <w:b/>
+        <w:bCs/>
+        <w:sz w:val="22"/>
+        <w:szCs w:val="22"/>
+      </w:rPr>
+      <w:t xml:space="preserve">)   </w:t>
     </w:r>
     <w:proofErr w:type="gramEnd"/>
     <w:r>
@@ -6326,7 +6675,7 @@
       </w:pPr>
     </w:pPrDefault>
   </w:docDefaults>
-  <w:latentStyles w:defLockedState="0" w:defUIPriority="99" w:defSemiHidden="0" w:defUnhideWhenUsed="0" w:defQFormat="0" w:count="375">
+  <w:latentStyles w:defLockedState="0" w:defUIPriority="99" w:defSemiHidden="0" w:defUnhideWhenUsed="0" w:defQFormat="0" w:count="377">
     <w:lsdException w:name="Normal" w:uiPriority="0" w:qFormat="1"/>
     <w:lsdException w:name="heading 1" w:uiPriority="9" w:qFormat="1"/>
     <w:lsdException w:name="heading 2" w:semiHidden="1" w:uiPriority="9" w:unhideWhenUsed="1" w:qFormat="1"/>
@@ -6432,7 +6781,6 @@
     <w:lsdException w:name="HTML Sample" w:semiHidden="1" w:unhideWhenUsed="1"/>
     <w:lsdException w:name="HTML Typewriter" w:semiHidden="1" w:unhideWhenUsed="1"/>
     <w:lsdException w:name="HTML Variable" w:semiHidden="1" w:unhideWhenUsed="1"/>
-    <w:lsdException w:name="Normal Table" w:semiHidden="1" w:unhideWhenUsed="1"/>
     <w:lsdException w:name="annotation subject" w:semiHidden="1" w:unhideWhenUsed="1"/>
     <w:lsdException w:name="No List" w:semiHidden="1" w:unhideWhenUsed="1"/>
     <w:lsdException w:name="Outline List 1" w:semiHidden="1" w:unhideWhenUsed="1"/>
@@ -6478,11 +6826,9 @@
     <w:lsdException w:name="Table Subtle 1" w:semiHidden="1" w:unhideWhenUsed="1"/>
     <w:lsdException w:name="Table Subtle 2" w:semiHidden="1" w:unhideWhenUsed="1"/>
     <w:lsdException w:name="Table Web 1" w:semiHidden="1" w:unhideWhenUsed="1"/>
-    <w:lsdException w:name="Table Web 2" w:semiHidden="1" w:unhideWhenUsed="1"/>
     <w:lsdException w:name="Table Web 3" w:semiHidden="1" w:unhideWhenUsed="1"/>
     <w:lsdException w:name="Balloon Text" w:semiHidden="1" w:unhideWhenUsed="1"/>
     <w:lsdException w:name="Table Grid" w:uiPriority="39"/>
-    <w:lsdException w:name="Table Theme" w:semiHidden="1" w:unhideWhenUsed="1"/>
     <w:lsdException w:name="Placeholder Text" w:semiHidden="1"/>
     <w:lsdException w:name="No Spacing" w:uiPriority="1" w:qFormat="1"/>
     <w:lsdException w:name="Light Shading" w:uiPriority="60"/>
@@ -6702,6 +7048,8 @@
     <w:lsdException w:name="Smart Hyperlink" w:semiHidden="1" w:unhideWhenUsed="1"/>
     <w:lsdException w:name="Hashtag" w:semiHidden="1" w:unhideWhenUsed="1"/>
     <w:lsdException w:name="Unresolved Mention" w:semiHidden="1" w:unhideWhenUsed="1"/>
+    <w:lsdException w:name="Smart Link" w:semiHidden="1" w:unhideWhenUsed="1"/>
+    <w:lsdException w:name="Smart Link Error" w:semiHidden="1" w:unhideWhenUsed="1"/>
   </w:latentStyles>
   <w:style w:type="paragraph" w:default="1" w:styleId="Normal">
     <w:name w:val="Normal"/>

</xml_diff>